<commit_message>
Improve accessibility and update documentation structure
Refactor color contrast calculation for accessibility and update document structure by renumbering sections and adding new Pivot Chart documentation.

Replit-Commit-Author: Agent
Replit-Commit-Session-Id: 22bd9b2b-5ce0-4203-a503-04ffcbd89eb3
Replit-Commit-Checkpoint-Type: full_checkpoint
Replit-Commit-Event-Id: 765db5b7-237e-4ad7-97ac-a4c17319a375
Replit-Commit-Screenshot-Url: https://storage.googleapis.com/screenshot-production-us-central1/663ff4e8-5830-4441-89b9-e1d6236cf37d/22bd9b2b-5ce0-4203-a503-04ffcbd89eb3/TkAJnpT
Replit-Helium-Checkpoint-Created: true
</commit_message>
<xml_diff>
--- a/docs/03_Analise_Reflexiva_RelationBuilder.docx
+++ b/docs/03_Analise_Reflexiva_RelationBuilder.docx
@@ -2512,7 +2512,7 @@
           <w:sz w:val="22"/>
           <w:szCs w:val="22"/>
         </w:rPr>
-        <w:t xml:space="preserve">O menu ⋯ é compacto e contextual. O formulário de edição com inputs tipados é mais estruturado que edição inline. A impressão em formato papel atende necessidades administrativas.</w:t>
+        <w:t xml:space="preserve">O menu ⋯ é compacto e contextual. O formulário de edição com inputs tipados é mais estruturado que edição inline. O formulário em papel (Paper Form) aumenta a resiliência organizacional, permitindo recolha de dados em papel durante falhas do sistema.</w:t>
       </w:r>
     </w:p>
     <w:p>
@@ -2558,7 +2558,7 @@
           <w:sz w:val="22"/>
           <w:szCs w:val="22"/>
         </w:rPr>
-        <w:t xml:space="preserve">Custo baixo-moderado. Benefício máximo (funcionalidade core). A vista de papel/impressão é um custo adicional baixo com benefício nicho significativo.</w:t>
+        <w:t xml:space="preserve">Custo baixo-moderado. Benefício máximo (funcionalidade core). O formulário em papel é um custo adicional baixo com benefício significativo para a resiliência organizacional.</w:t>
       </w:r>
     </w:p>
     <w:p>

</xml_diff>